<commit_message>
Feat: Point force update to Telegram channel
</commit_message>
<xml_diff>
--- a/eta-fanta-docs/Privacy Policy.docx
+++ b/eta-fanta-docs/Privacy Policy.docx
@@ -25,13 +25,6 @@
     <w:p>
       <w:pPr>
         <w:rPr>
-          <w:rFonts w:cstheme="minorHAnsi"/>
-          <w:sz w:val="24"/>
-          <w:szCs w:val="24"/>
-        </w:rPr>
-      </w:pPr>
-      <w:r>
-        <w:rPr>
           <w:rStyle w:val="ng-star-inserted"/>
           <w:rFonts w:cstheme="minorHAnsi"/>
           <w:b/>
@@ -39,27 +32,13 @@
           <w:sz w:val="24"/>
           <w:szCs w:val="24"/>
         </w:rPr>
-        <w:t>Last Updated: [Date]</w:t>
-      </w:r>
-    </w:p>
-    <w:p>
-      <w:pPr>
-        <w:rPr>
-          <w:rFonts w:cstheme="minorHAnsi"/>
-          <w:sz w:val="24"/>
-          <w:szCs w:val="24"/>
-        </w:rPr>
-      </w:pPr>
-      <w:r>
-        <w:rPr>
-          <w:rStyle w:val="ng-star-inserted"/>
-          <w:rFonts w:cstheme="minorHAnsi"/>
+      </w:pPr>
+      <w:r>
+        <w:rPr>
           <w:b/>
           <w:bCs/>
-          <w:sz w:val="24"/>
-          <w:szCs w:val="24"/>
-        </w:rPr>
-        <w:t>[</w:t>
+        </w:rPr>
+        <w:t>Last Updated: [02/07/2025] [date/month/year]</w:t>
       </w:r>
       <w:r>
         <w:rPr>
@@ -70,7 +49,51 @@
           <w:sz w:val="24"/>
           <w:szCs w:val="24"/>
         </w:rPr>
-        <w:t>Awaqi Tech</w:t>
+        <w:t xml:space="preserve"> </w:t>
+      </w:r>
+    </w:p>
+    <w:p>
+      <w:pPr>
+        <w:rPr>
+          <w:rFonts w:cstheme="minorHAnsi"/>
+          <w:sz w:val="24"/>
+          <w:szCs w:val="24"/>
+        </w:rPr>
+      </w:pPr>
+      <w:r>
+        <w:rPr>
+          <w:rStyle w:val="ng-star-inserted"/>
+          <w:rFonts w:cstheme="minorHAnsi"/>
+          <w:b/>
+          <w:bCs/>
+          <w:sz w:val="24"/>
+          <w:szCs w:val="24"/>
+        </w:rPr>
+        <w:t>[</w:t>
+      </w:r>
+      <w:proofErr w:type="spellStart"/>
+      <w:r>
+        <w:rPr>
+          <w:rStyle w:val="ng-star-inserted"/>
+          <w:rFonts w:cstheme="minorHAnsi"/>
+          <w:b/>
+          <w:bCs/>
+          <w:sz w:val="24"/>
+          <w:szCs w:val="24"/>
+        </w:rPr>
+        <w:t>Awaqi</w:t>
+      </w:r>
+      <w:proofErr w:type="spellEnd"/>
+      <w:r>
+        <w:rPr>
+          <w:rStyle w:val="ng-star-inserted"/>
+          <w:rFonts w:cstheme="minorHAnsi"/>
+          <w:b/>
+          <w:bCs/>
+          <w:sz w:val="24"/>
+          <w:szCs w:val="24"/>
+        </w:rPr>
+        <w:t xml:space="preserve"> Tech</w:t>
       </w:r>
       <w:r>
         <w:rPr>

</xml_diff>